<commit_message>
Reorganization and removal of old files
</commit_message>
<xml_diff>
--- a/2013_2014_QAQC/NWQL_SO4_RELOAD/Explanation.docx
+++ b/2013_2014_QAQC/NWQL_SO4_RELOAD/Explanation.docx
@@ -22,6 +22,12 @@
       <w:proofErr w:type="spellEnd"/>
       <w:r>
         <w:t>, some bad QW from NWQL needs to be fixed and reloaded</w:t>
+      </w:r>
+    </w:p>
+    <w:p/>
+    <w:p>
+      <w:r>
+        <w:t>This has been resolved</w:t>
       </w:r>
       <w:bookmarkStart w:id="0" w:name="_GoBack"/>
       <w:bookmarkEnd w:id="0"/>

</xml_diff>